<commit_message>
fix: update to us number
</commit_message>
<xml_diff>
--- a/Daniel-Springer-Resume-Word.docx
+++ b/Daniel-Springer-Resume-Word.docx
@@ -17,11 +17,7 @@
       </w:r>
       <w:r>
         <w:rPr>
-          <w:rFonts w:ascii="Arial Unicode MS" w:cs="Arial Unicode MS" w:hAnsi="Arial Unicode MS" w:eastAsia="Arial Unicode MS"/>
-          <w:b w:val="0"/>
-          <w:bCs w:val="0"/>
-          <w:i w:val="0"/>
-          <w:iCs w:val="0"/>
+          <w:rFonts w:ascii="Times New Roman" w:cs="Times New Roman" w:hAnsi="Times New Roman" w:eastAsia="Times New Roman"/>
         </w:rPr>
         <w:br w:type="textWrapping"/>
       </w:r>
@@ -30,30 +26,19 @@
           <w:rFonts w:ascii="Times New Roman" w:hAnsi="Times New Roman"/>
           <w:rtl w:val="0"/>
         </w:rPr>
-        <w:t>+39</w:t>
-      </w:r>
-      <w:r>
-        <w:rPr>
-          <w:rFonts w:ascii="Times New Roman" w:hAnsi="Times New Roman"/>
-          <w:rtl w:val="0"/>
-          <w:lang w:val="en-US"/>
-        </w:rPr>
-        <w:t>-</w:t>
-      </w:r>
-      <w:r>
-        <w:rPr>
-          <w:rFonts w:ascii="Times New Roman" w:hAnsi="Times New Roman"/>
-          <w:rtl w:val="0"/>
-        </w:rPr>
-        <w:t>328-132-3181</w:t>
-      </w:r>
-      <w:r>
-        <w:rPr>
-          <w:rFonts w:ascii="Arial Unicode MS" w:cs="Arial Unicode MS" w:hAnsi="Arial Unicode MS" w:eastAsia="Arial Unicode MS"/>
-          <w:b w:val="0"/>
-          <w:bCs w:val="0"/>
-          <w:i w:val="0"/>
-          <w:iCs w:val="0"/>
+        <w:t>+</w:t>
+      </w:r>
+      <w:r>
+        <w:rPr>
+          <w:rFonts w:ascii="Times New Roman" w:hAnsi="Times New Roman"/>
+          <w:rtl w:val="0"/>
+          <w:lang w:val="en-US"/>
+        </w:rPr>
+        <w:t>1 (276) 759-2730</w:t>
+      </w:r>
+      <w:r>
+        <w:rPr>
+          <w:rFonts w:ascii="Times New Roman" w:cs="Times New Roman" w:hAnsi="Times New Roman" w:eastAsia="Times New Roman"/>
         </w:rPr>
         <w:br w:type="textWrapping"/>
       </w:r>
@@ -195,11 +180,7 @@
       </w:r>
       <w:r>
         <w:rPr>
-          <w:rFonts w:ascii="Arial Unicode MS" w:cs="Arial Unicode MS" w:hAnsi="Arial Unicode MS" w:eastAsia="Arial Unicode MS"/>
-          <w:b w:val="0"/>
-          <w:bCs w:val="0"/>
-          <w:i w:val="0"/>
-          <w:iCs w:val="0"/>
+          <w:rFonts w:ascii="Times New Roman" w:cs="Times New Roman" w:hAnsi="Times New Roman" w:eastAsia="Times New Roman"/>
         </w:rPr>
         <w:br w:type="textWrapping"/>
       </w:r>
@@ -241,11 +222,7 @@
       </w:r>
       <w:r>
         <w:rPr>
-          <w:rFonts w:ascii="Arial Unicode MS" w:cs="Arial Unicode MS" w:hAnsi="Arial Unicode MS" w:eastAsia="Arial Unicode MS"/>
-          <w:b w:val="0"/>
-          <w:bCs w:val="0"/>
-          <w:i w:val="0"/>
-          <w:iCs w:val="0"/>
+          <w:rFonts w:ascii="Times New Roman" w:cs="Times New Roman" w:hAnsi="Times New Roman" w:eastAsia="Times New Roman"/>
         </w:rPr>
         <w:br w:type="textWrapping"/>
       </w:r>
@@ -445,11 +422,7 @@
       </w:r>
       <w:r>
         <w:rPr>
-          <w:rFonts w:ascii="Arial Unicode MS" w:cs="Arial Unicode MS" w:hAnsi="Arial Unicode MS" w:eastAsia="Arial Unicode MS"/>
-          <w:b w:val="0"/>
-          <w:bCs w:val="0"/>
-          <w:i w:val="0"/>
-          <w:iCs w:val="0"/>
+          <w:rFonts w:ascii="Times New Roman" w:cs="Times New Roman" w:hAnsi="Times New Roman" w:eastAsia="Times New Roman"/>
         </w:rPr>
         <w:br w:type="textWrapping"/>
       </w:r>
@@ -983,11 +956,7 @@
       </w:r>
       <w:r>
         <w:rPr>
-          <w:rFonts w:ascii="Arial Unicode MS" w:cs="Arial Unicode MS" w:hAnsi="Arial Unicode MS" w:eastAsia="Arial Unicode MS"/>
-          <w:b w:val="0"/>
-          <w:bCs w:val="0"/>
-          <w:i w:val="0"/>
-          <w:iCs w:val="0"/>
+          <w:rFonts w:ascii="Times New Roman" w:cs="Times New Roman" w:hAnsi="Times New Roman" w:eastAsia="Times New Roman"/>
         </w:rPr>
         <w:br w:type="textWrapping"/>
       </w:r>
@@ -1115,11 +1084,7 @@
       </w:pPr>
       <w:r>
         <w:rPr>
-          <w:rFonts w:ascii="Arial Unicode MS" w:cs="Arial Unicode MS" w:hAnsi="Arial Unicode MS" w:eastAsia="Arial Unicode MS"/>
-          <w:b w:val="0"/>
-          <w:bCs w:val="0"/>
-          <w:i w:val="0"/>
-          <w:iCs w:val="0"/>
+          <w:rFonts w:ascii="Times New Roman" w:cs="Times New Roman" w:hAnsi="Times New Roman" w:eastAsia="Times New Roman"/>
         </w:rPr>
         <w:br w:type="textWrapping"/>
       </w:r>
@@ -1259,11 +1224,7 @@
       </w:r>
       <w:r>
         <w:rPr>
-          <w:rFonts w:ascii="Arial Unicode MS" w:cs="Arial Unicode MS" w:hAnsi="Arial Unicode MS" w:eastAsia="Arial Unicode MS"/>
-          <w:b w:val="0"/>
-          <w:bCs w:val="0"/>
-          <w:i w:val="0"/>
-          <w:iCs w:val="0"/>
+          <w:rFonts w:ascii="Times New Roman" w:cs="Times New Roman" w:hAnsi="Times New Roman" w:eastAsia="Times New Roman"/>
         </w:rPr>
         <w:br w:type="textWrapping"/>
       </w:r>
@@ -1464,11 +1425,7 @@
       </w:pPr>
       <w:r>
         <w:rPr>
-          <w:rFonts w:ascii="Arial Unicode MS" w:cs="Arial Unicode MS" w:hAnsi="Arial Unicode MS" w:eastAsia="Arial Unicode MS"/>
-          <w:b w:val="0"/>
-          <w:bCs w:val="0"/>
-          <w:i w:val="0"/>
-          <w:iCs w:val="0"/>
+          <w:rFonts w:ascii="Times New Roman" w:cs="Times New Roman" w:hAnsi="Times New Roman" w:eastAsia="Times New Roman"/>
         </w:rPr>
         <w:br w:type="textWrapping"/>
       </w:r>
@@ -1633,11 +1590,7 @@
       </w:pPr>
       <w:r>
         <w:rPr>
-          <w:rFonts w:ascii="Arial Unicode MS" w:cs="Arial Unicode MS" w:hAnsi="Arial Unicode MS" w:eastAsia="Arial Unicode MS"/>
-          <w:b w:val="0"/>
-          <w:bCs w:val="0"/>
-          <w:i w:val="0"/>
-          <w:iCs w:val="0"/>
+          <w:rFonts w:ascii="Times New Roman" w:cs="Times New Roman" w:hAnsi="Times New Roman" w:eastAsia="Times New Roman"/>
         </w:rPr>
         <w:br w:type="textWrapping"/>
       </w:r>

</xml_diff>